<commit_message>
"Peanut Compiler's Lexer" -> "Peanut Lexer"
</commit_message>
<xml_diff>
--- a/doc/lexer-documentation.docx
+++ b/doc/lexer-documentation.docx
@@ -16,7 +16,7 @@
           <w:sz w:val="32"/>
           <w:szCs w:val="32"/>
         </w:rPr>
-        <w:t xml:space="preserve">Peanut Compiler’s Lexer - </w:t>
+        <w:t xml:space="preserve">Peanut Lexer - </w:t>
       </w:r>
       <w:r>
         <w:rPr>
@@ -215,23 +215,7 @@
           <w:sz w:val="28"/>
           <w:szCs w:val="28"/>
         </w:rPr>
-        <w:t xml:space="preserve">Using </w:t>
-      </w:r>
-      <w:r>
-        <w:rPr>
-          <w:iCs/>
-          <w:sz w:val="28"/>
-          <w:szCs w:val="28"/>
-        </w:rPr>
-        <w:t>the File Explorer</w:t>
-      </w:r>
-      <w:r>
-        <w:rPr>
-          <w:iCs/>
-          <w:sz w:val="28"/>
-          <w:szCs w:val="28"/>
-        </w:rPr>
-        <w:t>, n</w:t>
+        <w:t>Using the File Explorer, n</w:t>
       </w:r>
       <w:r>
         <w:rPr>
@@ -337,6 +321,7 @@
       <w:r>
         <w:rPr>
           <w:iCs/>
+          <w:noProof/>
           <w:sz w:val="28"/>
           <w:szCs w:val="28"/>
         </w:rPr>
@@ -416,6 +401,7 @@
       <w:r>
         <w:rPr>
           <w:iCs/>
+          <w:noProof/>
           <w:sz w:val="28"/>
           <w:szCs w:val="28"/>
         </w:rPr>
@@ -627,6 +613,7 @@
       <w:r>
         <w:rPr>
           <w:iCs/>
+          <w:noProof/>
           <w:sz w:val="28"/>
           <w:szCs w:val="28"/>
         </w:rPr>
@@ -1885,6 +1872,7 @@
   <w:style w:type="character" w:default="1" w:styleId="DefaultParagraphFont">
     <w:name w:val="Default Paragraph Font"/>
     <w:uiPriority w:val="1"/>
+    <w:semiHidden/>
     <w:unhideWhenUsed/>
   </w:style>
   <w:style w:type="table" w:default="1" w:styleId="TableNormal">

</xml_diff>

<commit_message>
Fill limitations and shortcomings and change output extension to "lexr"
</commit_message>
<xml_diff>
--- a/doc/lexer-documentation.docx
+++ b/doc/lexer-documentation.docx
@@ -274,23 +274,7 @@
           <w:szCs w:val="28"/>
         </w:rPr>
         <w:tab/>
-        <w:t>2. Drag-and-drop your Rat23F program (</w:t>
-      </w:r>
-      <w:r>
-        <w:rPr>
-          <w:i/>
-          <w:sz w:val="28"/>
-          <w:szCs w:val="28"/>
-        </w:rPr>
-        <w:t>.rat</w:t>
-      </w:r>
-      <w:r>
-        <w:rPr>
-          <w:iCs/>
-          <w:sz w:val="28"/>
-          <w:szCs w:val="28"/>
-        </w:rPr>
-        <w:t xml:space="preserve"> file) onto the executable</w:t>
+        <w:t>2. Drag-and-drop your Rat23F program onto the executable</w:t>
       </w:r>
       <w:r>
         <w:rPr>
@@ -378,7 +362,39 @@
           <w:szCs w:val="28"/>
         </w:rPr>
         <w:tab/>
-        <w:t>3. Open the generated output file to see the results.</w:t>
+        <w:t>3. Open the generated output file</w:t>
+      </w:r>
+      <w:r>
+        <w:rPr>
+          <w:iCs/>
+          <w:sz w:val="28"/>
+          <w:szCs w:val="28"/>
+        </w:rPr>
+        <w:t xml:space="preserve"> (</w:t>
+      </w:r>
+      <w:r>
+        <w:rPr>
+          <w:i/>
+          <w:sz w:val="28"/>
+          <w:szCs w:val="28"/>
+        </w:rPr>
+        <w:t>{input name}.lex</w:t>
+      </w:r>
+      <w:r>
+        <w:rPr>
+          <w:iCs/>
+          <w:sz w:val="28"/>
+          <w:szCs w:val="28"/>
+        </w:rPr>
+        <w:t>)</w:t>
+      </w:r>
+      <w:r>
+        <w:rPr>
+          <w:iCs/>
+          <w:sz w:val="28"/>
+          <w:szCs w:val="28"/>
+        </w:rPr>
+        <w:t xml:space="preserve"> to see the results.</w:t>
       </w:r>
     </w:p>
     <w:p>
@@ -681,7 +697,15 @@
           <w:sz w:val="28"/>
           <w:szCs w:val="28"/>
         </w:rPr>
-        <w:t>Design of your program</w:t>
+        <w:t>Program d</w:t>
+      </w:r>
+      <w:r>
+        <w:rPr>
+          <w:b/>
+          <w:sz w:val="28"/>
+          <w:szCs w:val="28"/>
+        </w:rPr>
+        <w:t xml:space="preserve">esign </w:t>
       </w:r>
     </w:p>
     <w:p>
@@ -910,16 +934,14 @@
         </w:rPr>
         <w:t xml:space="preserve">reports </w:t>
       </w:r>
-      <w:proofErr w:type="gramStart"/>
-      <w:r>
-        <w:rPr>
-          <w:iCs/>
-          <w:sz w:val="28"/>
-          <w:szCs w:val="28"/>
-        </w:rPr>
-        <w:t>whether or not</w:t>
-      </w:r>
-      <w:proofErr w:type="gramEnd"/>
+      <w:r>
+        <w:rPr>
+          <w:iCs/>
+          <w:sz w:val="28"/>
+          <w:szCs w:val="28"/>
+        </w:rPr>
+        <w:t>whether</w:t>
+      </w:r>
       <w:r>
         <w:rPr>
           <w:iCs/>
@@ -927,6 +949,14 @@
           <w:szCs w:val="28"/>
         </w:rPr>
         <w:t xml:space="preserve"> it is in an accepting state</w:t>
+      </w:r>
+      <w:r>
+        <w:rPr>
+          <w:iCs/>
+          <w:sz w:val="28"/>
+          <w:szCs w:val="28"/>
+        </w:rPr>
+        <w:t xml:space="preserve"> or not</w:t>
       </w:r>
       <w:r>
         <w:rPr>
@@ -988,113 +1018,49 @@
           <w:sz w:val="28"/>
           <w:szCs w:val="28"/>
         </w:rPr>
-        <w:t>Any Limitation</w:t>
+        <w:t>Limitations</w:t>
       </w:r>
     </w:p>
     <w:p>
       <w:pPr>
         <w:ind w:left="720"/>
         <w:rPr>
-          <w:i/>
-          <w:sz w:val="28"/>
-          <w:szCs w:val="28"/>
-          <w:highlight w:val="yellow"/>
-        </w:rPr>
-      </w:pPr>
-      <w:r>
-        <w:rPr>
-          <w:i/>
-          <w:sz w:val="28"/>
-          <w:szCs w:val="28"/>
-          <w:highlight w:val="yellow"/>
-        </w:rPr>
-        <w:t>&lt;</w:t>
-      </w:r>
-      <w:r>
-        <w:rPr>
-          <w:i/>
-          <w:sz w:val="28"/>
-          <w:szCs w:val="28"/>
-          <w:highlight w:val="yellow"/>
-        </w:rPr>
-        <w:t xml:space="preserve">All features are running according to the assignment </w:t>
-      </w:r>
-      <w:proofErr w:type="gramStart"/>
-      <w:r>
-        <w:rPr>
-          <w:i/>
-          <w:sz w:val="28"/>
-          <w:szCs w:val="28"/>
-          <w:highlight w:val="yellow"/>
-        </w:rPr>
-        <w:t>but  you</w:t>
-      </w:r>
-      <w:proofErr w:type="gramEnd"/>
-      <w:r>
-        <w:rPr>
-          <w:i/>
-          <w:sz w:val="28"/>
-          <w:szCs w:val="28"/>
-          <w:highlight w:val="yellow"/>
-        </w:rPr>
-        <w:t xml:space="preserve"> l</w:t>
-      </w:r>
-      <w:r>
-        <w:rPr>
-          <w:i/>
-          <w:sz w:val="28"/>
-          <w:szCs w:val="28"/>
-          <w:highlight w:val="yellow"/>
-        </w:rPr>
-        <w:t>imit your program due to resource limitations, such as</w:t>
-      </w:r>
-    </w:p>
-    <w:p>
-      <w:pPr>
-        <w:ind w:left="720"/>
-        <w:rPr>
-          <w:i/>
-          <w:sz w:val="28"/>
-          <w:szCs w:val="28"/>
-        </w:rPr>
-      </w:pPr>
-      <w:r>
-        <w:rPr>
-          <w:i/>
-          <w:sz w:val="28"/>
-          <w:szCs w:val="28"/>
-          <w:highlight w:val="yellow"/>
-        </w:rPr>
-        <w:t xml:space="preserve">Maximum number of lines in the source code, size of the identifier, integer etc. </w:t>
-      </w:r>
-      <w:r>
-        <w:rPr>
-          <w:i/>
-          <w:sz w:val="28"/>
-          <w:szCs w:val="28"/>
-          <w:highlight w:val="yellow"/>
-        </w:rPr>
-        <w:t xml:space="preserve">     </w:t>
-      </w:r>
-      <w:r>
-        <w:rPr>
-          <w:b/>
-          <w:i/>
-          <w:sz w:val="28"/>
-          <w:szCs w:val="28"/>
-          <w:highlight w:val="yellow"/>
-          <w:u w:val="single"/>
-        </w:rPr>
-        <w:t>Say ‘None’ if there is no limitation</w:t>
-      </w:r>
-      <w:r>
-        <w:rPr>
-          <w:i/>
-          <w:sz w:val="28"/>
-          <w:szCs w:val="28"/>
-          <w:highlight w:val="yellow"/>
-        </w:rPr>
-        <w:t>&gt;</w:t>
+          <w:iCs/>
+          <w:sz w:val="28"/>
+          <w:szCs w:val="28"/>
+        </w:rPr>
+      </w:pPr>
+      <w:r>
+        <w:rPr>
+          <w:iCs/>
+          <w:sz w:val="28"/>
+          <w:szCs w:val="28"/>
+        </w:rPr>
+        <w:t>Identifiers, reals, and integers are limited to 500 characters.</w:t>
+      </w:r>
+      <w:r>
+        <w:rPr>
+          <w:iCs/>
+          <w:sz w:val="28"/>
+          <w:szCs w:val="28"/>
+        </w:rPr>
+        <w:t xml:space="preserve"> This limit is arbitrary and is placed simply to prevent any possibility of infinite loops</w:t>
+      </w:r>
+      <w:r>
+        <w:rPr>
+          <w:iCs/>
+          <w:sz w:val="28"/>
+          <w:szCs w:val="28"/>
+        </w:rPr>
+        <w:t xml:space="preserve"> in the finite state machines</w:t>
+      </w:r>
+      <w:r>
+        <w:rPr>
+          <w:iCs/>
+          <w:sz w:val="28"/>
+          <w:szCs w:val="28"/>
+        </w:rPr>
+        <w:t>.</w:t>
       </w:r>
     </w:p>
     <w:p>
@@ -1124,96 +1090,30 @@
           <w:sz w:val="28"/>
           <w:szCs w:val="28"/>
         </w:rPr>
-        <w:t>Any shortcomings</w:t>
+        <w:t>Shortcomings</w:t>
       </w:r>
     </w:p>
     <w:p>
       <w:pPr>
         <w:ind w:left="720"/>
-        <w:rPr>
-          <w:i/>
-          <w:sz w:val="28"/>
-          <w:szCs w:val="28"/>
-          <w:highlight w:val="yellow"/>
-        </w:rPr>
-      </w:pPr>
-      <w:r>
-        <w:rPr>
-          <w:i/>
-          <w:sz w:val="28"/>
-          <w:szCs w:val="28"/>
-          <w:highlight w:val="yellow"/>
-        </w:rPr>
-        <w:lastRenderedPageBreak/>
-        <w:t>&lt;Anything you could NOT implement although that is required by the</w:t>
-      </w:r>
-    </w:p>
-    <w:p>
-      <w:pPr>
-        <w:ind w:left="720"/>
-        <w:rPr>
-          <w:i/>
-          <w:sz w:val="28"/>
-          <w:szCs w:val="28"/>
-        </w:rPr>
-      </w:pPr>
-      <w:r>
-        <w:rPr>
-          <w:i/>
-          <w:sz w:val="28"/>
-          <w:szCs w:val="28"/>
-          <w:highlight w:val="yellow"/>
-        </w:rPr>
-        <w:t xml:space="preserve">Assignment. </w:t>
-      </w:r>
-      <w:r>
-        <w:rPr>
-          <w:b/>
-          <w:i/>
-          <w:sz w:val="28"/>
-          <w:szCs w:val="28"/>
-          <w:highlight w:val="yellow"/>
-          <w:u w:val="single"/>
-        </w:rPr>
-        <w:t>Say ‘None’ if there is no shortcoming</w:t>
-      </w:r>
-      <w:r>
-        <w:rPr>
-          <w:i/>
-          <w:sz w:val="28"/>
-          <w:szCs w:val="28"/>
-          <w:highlight w:val="yellow"/>
-        </w:rPr>
-        <w:t>&gt;</w:t>
-      </w:r>
-      <w:r>
-        <w:rPr>
-          <w:i/>
-          <w:sz w:val="28"/>
-          <w:szCs w:val="28"/>
-        </w:rPr>
-        <w:t xml:space="preserve"> </w:t>
-      </w:r>
-    </w:p>
-    <w:p>
-      <w:pPr>
-        <w:ind w:left="720"/>
-        <w:rPr>
-          <w:sz w:val="28"/>
-          <w:szCs w:val="28"/>
-        </w:rPr>
-      </w:pPr>
-    </w:p>
-    <w:p>
-      <w:pPr>
-        <w:ind w:left="720"/>
-        <w:rPr>
-          <w:sz w:val="28"/>
-          <w:szCs w:val="28"/>
-        </w:rPr>
-      </w:pPr>
-    </w:p>
-    <w:p/>
+      </w:pPr>
+      <w:r>
+        <w:rPr>
+          <w:iCs/>
+          <w:sz w:val="28"/>
+          <w:szCs w:val="28"/>
+        </w:rPr>
+        <w:t>None</w:t>
+      </w:r>
+      <w:r>
+        <w:rPr>
+          <w:iCs/>
+          <w:sz w:val="28"/>
+          <w:szCs w:val="28"/>
+        </w:rPr>
+        <w:t xml:space="preserve"> known.</w:t>
+      </w:r>
+    </w:p>
     <w:sectPr>
       <w:footerReference w:type="even" r:id="rId10"/>
       <w:footerReference w:type="default" r:id="rId11"/>

</xml_diff>

<commit_message>
Added problem statement, REs, and NFSMs to docs
</commit_message>
<xml_diff>
--- a/doc/lexer-documentation.docx
+++ b/doc/lexer-documentation.docx
@@ -75,41 +75,72 @@
     </w:p>
     <w:p>
       <w:pPr>
-        <w:ind w:left="720"/>
-        <w:rPr>
-          <w:i/>
-          <w:sz w:val="28"/>
-          <w:szCs w:val="28"/>
-          <w:highlight w:val="yellow"/>
-        </w:rPr>
-      </w:pPr>
-      <w:r>
-        <w:rPr>
-          <w:i/>
-          <w:sz w:val="28"/>
-          <w:szCs w:val="28"/>
-          <w:highlight w:val="yellow"/>
-        </w:rPr>
-        <w:t xml:space="preserve">&lt;write the problem statement here. You can mostly get it from the </w:t>
-      </w:r>
-    </w:p>
-    <w:p>
-      <w:pPr>
-        <w:ind w:left="720"/>
-        <w:rPr>
-          <w:i/>
-          <w:sz w:val="28"/>
-          <w:szCs w:val="28"/>
-        </w:rPr>
-      </w:pPr>
-      <w:r>
-        <w:rPr>
-          <w:i/>
-          <w:sz w:val="28"/>
-          <w:szCs w:val="28"/>
-          <w:highlight w:val="yellow"/>
-        </w:rPr>
-        <w:t>assignment itself&gt;</w:t>
+        <w:ind w:left="720" w:firstLine="720"/>
+        <w:rPr>
+          <w:iCs/>
+          <w:sz w:val="28"/>
+          <w:szCs w:val="28"/>
+        </w:rPr>
+      </w:pPr>
+      <w:r>
+        <w:rPr>
+          <w:iCs/>
+          <w:sz w:val="28"/>
+          <w:szCs w:val="28"/>
+        </w:rPr>
+        <w:t xml:space="preserve">The first thing a compiler needs to do to source code is process it using a </w:t>
+      </w:r>
+      <w:proofErr w:type="spellStart"/>
+      <w:r>
+        <w:rPr>
+          <w:iCs/>
+          <w:sz w:val="28"/>
+          <w:szCs w:val="28"/>
+        </w:rPr>
+        <w:t>lexer</w:t>
+      </w:r>
+      <w:proofErr w:type="spellEnd"/>
+      <w:r>
+        <w:rPr>
+          <w:iCs/>
+          <w:sz w:val="28"/>
+          <w:szCs w:val="28"/>
+        </w:rPr>
+        <w:t xml:space="preserve">. </w:t>
+      </w:r>
+      <w:r>
+        <w:rPr>
+          <w:iCs/>
+          <w:sz w:val="28"/>
+          <w:szCs w:val="28"/>
+        </w:rPr>
+        <w:t xml:space="preserve">The </w:t>
+      </w:r>
+      <w:proofErr w:type="spellStart"/>
+      <w:r>
+        <w:rPr>
+          <w:iCs/>
+          <w:sz w:val="28"/>
+          <w:szCs w:val="28"/>
+        </w:rPr>
+        <w:t>lexer</w:t>
+      </w:r>
+      <w:proofErr w:type="spellEnd"/>
+      <w:r>
+        <w:rPr>
+          <w:iCs/>
+          <w:sz w:val="28"/>
+          <w:szCs w:val="28"/>
+        </w:rPr>
+        <w:t xml:space="preserve"> must read in the source code and identify what type of token is associated with each lexeme. </w:t>
+      </w:r>
+      <w:r>
+        <w:rPr>
+          <w:iCs/>
+          <w:sz w:val="28"/>
+          <w:szCs w:val="28"/>
+        </w:rPr>
+        <w:t xml:space="preserve">The rules for this are defined in the Rat23F documentation. </w:t>
       </w:r>
     </w:p>
     <w:p>
@@ -127,36 +158,18 @@
           <w:numId w:val="1"/>
         </w:numPr>
         <w:rPr>
+          <w:iCs/>
+          <w:sz w:val="28"/>
+          <w:szCs w:val="28"/>
+        </w:rPr>
+      </w:pPr>
+      <w:r>
+        <w:rPr>
           <w:b/>
           <w:sz w:val="28"/>
           <w:szCs w:val="28"/>
         </w:rPr>
-      </w:pPr>
-      <w:r>
-        <w:rPr>
-          <w:b/>
-          <w:sz w:val="28"/>
-          <w:szCs w:val="28"/>
-        </w:rPr>
         <w:t>Usage</w:t>
-      </w:r>
-    </w:p>
-    <w:p>
-      <w:pPr>
-        <w:ind w:left="720"/>
-        <w:rPr>
-          <w:iCs/>
-          <w:sz w:val="28"/>
-          <w:szCs w:val="28"/>
-        </w:rPr>
-      </w:pPr>
-      <w:r>
-        <w:rPr>
-          <w:iCs/>
-          <w:sz w:val="28"/>
-          <w:szCs w:val="28"/>
-        </w:rPr>
-        <w:t>There are two methods to use this program.</w:t>
       </w:r>
     </w:p>
     <w:p>
@@ -305,15 +318,14 @@
       <w:r>
         <w:rPr>
           <w:iCs/>
-          <w:noProof/>
           <w:sz w:val="28"/>
           <w:szCs w:val="28"/>
         </w:rPr>
         <w:drawing>
-          <wp:inline distT="0" distB="0" distL="0" distR="0" wp14:anchorId="19F5DABE" wp14:editId="07D55DE7">
-            <wp:extent cx="3096057" cy="1057423"/>
-            <wp:effectExtent l="0" t="0" r="0" b="9525"/>
-            <wp:docPr id="1277318212" name="Picture 1" descr="A computer screen shot of a computer&#10;&#10;Description automatically generated"/>
+          <wp:inline distT="0" distB="0" distL="0" distR="0" wp14:anchorId="500AC542" wp14:editId="483E630C">
+            <wp:extent cx="2486372" cy="1152686"/>
+            <wp:effectExtent l="0" t="0" r="9525" b="9525"/>
+            <wp:docPr id="1448800126" name="Picture 1" descr="A computer screen shot of a computer&#10;&#10;Description automatically generated"/>
             <wp:cNvGraphicFramePr>
               <a:graphicFrameLocks xmlns:a="http://schemas.openxmlformats.org/drawingml/2006/main" noChangeAspect="1"/>
             </wp:cNvGraphicFramePr>
@@ -321,7 +333,7 @@
               <a:graphicData uri="http://schemas.openxmlformats.org/drawingml/2006/picture">
                 <pic:pic xmlns:pic="http://schemas.openxmlformats.org/drawingml/2006/picture">
                   <pic:nvPicPr>
-                    <pic:cNvPr id="1277318212" name="Picture 1" descr="A computer screen shot of a computer&#10;&#10;Description automatically generated"/>
+                    <pic:cNvPr id="1448800126" name="Picture 1" descr="A computer screen shot of a computer&#10;&#10;Description automatically generated"/>
                     <pic:cNvPicPr/>
                   </pic:nvPicPr>
                   <pic:blipFill>
@@ -333,7 +345,7 @@
                   <pic:spPr>
                     <a:xfrm>
                       <a:off x="0" y="0"/>
-                      <a:ext cx="3096057" cy="1057423"/>
+                      <a:ext cx="2486372" cy="1152686"/>
                     </a:xfrm>
                     <a:prstGeom prst="rect">
                       <a:avLst/>
@@ -378,8 +390,36 @@
           <w:sz w:val="28"/>
           <w:szCs w:val="28"/>
         </w:rPr>
-        <w:t>{input name}.lex</w:t>
-      </w:r>
+        <w:t>{input name</w:t>
+      </w:r>
+      <w:proofErr w:type="gramStart"/>
+      <w:r>
+        <w:rPr>
+          <w:i/>
+          <w:sz w:val="28"/>
+          <w:szCs w:val="28"/>
+        </w:rPr>
+        <w:t>}.</w:t>
+      </w:r>
+      <w:proofErr w:type="spellStart"/>
+      <w:r>
+        <w:rPr>
+          <w:i/>
+          <w:sz w:val="28"/>
+          <w:szCs w:val="28"/>
+        </w:rPr>
+        <w:t>lex</w:t>
+      </w:r>
+      <w:r>
+        <w:rPr>
+          <w:i/>
+          <w:sz w:val="28"/>
+          <w:szCs w:val="28"/>
+        </w:rPr>
+        <w:t>r</w:t>
+      </w:r>
+      <w:proofErr w:type="spellEnd"/>
+      <w:proofErr w:type="gramEnd"/>
       <w:r>
         <w:rPr>
           <w:iCs/>
@@ -417,15 +457,14 @@
       <w:r>
         <w:rPr>
           <w:iCs/>
-          <w:noProof/>
           <w:sz w:val="28"/>
           <w:szCs w:val="28"/>
         </w:rPr>
         <w:drawing>
-          <wp:inline distT="0" distB="0" distL="0" distR="0" wp14:anchorId="492AD01F" wp14:editId="0A7F1819">
-            <wp:extent cx="3458058" cy="1962424"/>
-            <wp:effectExtent l="0" t="0" r="9525" b="0"/>
-            <wp:docPr id="1458983025" name="Picture 1" descr="A screenshot of a computer&#10;&#10;Description automatically generated"/>
+          <wp:inline distT="0" distB="0" distL="0" distR="0" wp14:anchorId="1D0AF02E" wp14:editId="47ACDC1E">
+            <wp:extent cx="3086531" cy="1829055"/>
+            <wp:effectExtent l="0" t="0" r="0" b="0"/>
+            <wp:docPr id="2074366332" name="Picture 1" descr="A screenshot of a computer&#10;&#10;Description automatically generated"/>
             <wp:cNvGraphicFramePr>
               <a:graphicFrameLocks xmlns:a="http://schemas.openxmlformats.org/drawingml/2006/main" noChangeAspect="1"/>
             </wp:cNvGraphicFramePr>
@@ -433,7 +472,7 @@
               <a:graphicData uri="http://schemas.openxmlformats.org/drawingml/2006/picture">
                 <pic:pic xmlns:pic="http://schemas.openxmlformats.org/drawingml/2006/picture">
                   <pic:nvPicPr>
-                    <pic:cNvPr id="1458983025" name="Picture 1" descr="A screenshot of a computer&#10;&#10;Description automatically generated"/>
+                    <pic:cNvPr id="2074366332" name="Picture 1" descr="A screenshot of a computer&#10;&#10;Description automatically generated"/>
                     <pic:cNvPicPr/>
                   </pic:nvPicPr>
                   <pic:blipFill>
@@ -445,7 +484,7 @@
                   <pic:spPr>
                     <a:xfrm>
                       <a:off x="0" y="0"/>
-                      <a:ext cx="3458058" cy="1962424"/>
+                      <a:ext cx="3086531" cy="1829055"/>
                     </a:xfrm>
                     <a:prstGeom prst="rect">
                       <a:avLst/>
@@ -462,6 +501,16 @@
       <w:pPr>
         <w:ind w:left="720"/>
         <w:rPr>
+          <w:iCs/>
+          <w:sz w:val="28"/>
+          <w:szCs w:val="28"/>
+        </w:rPr>
+      </w:pPr>
+    </w:p>
+    <w:p>
+      <w:pPr>
+        <w:ind w:left="720"/>
+        <w:rPr>
           <w:b/>
           <w:bCs/>
           <w:i/>
@@ -629,15 +678,14 @@
       <w:r>
         <w:rPr>
           <w:iCs/>
-          <w:noProof/>
           <w:sz w:val="28"/>
           <w:szCs w:val="28"/>
         </w:rPr>
         <w:drawing>
-          <wp:inline distT="0" distB="0" distL="0" distR="0" wp14:anchorId="2096070E" wp14:editId="16B58D7A">
-            <wp:extent cx="3093720" cy="3464716"/>
-            <wp:effectExtent l="0" t="0" r="0" b="2540"/>
-            <wp:docPr id="1716837526" name="Picture 1" descr="A screenshot of a computer program&#10;&#10;Description automatically generated"/>
+          <wp:inline distT="0" distB="0" distL="0" distR="0" wp14:anchorId="74CB0A92" wp14:editId="7EFA3331">
+            <wp:extent cx="3133725" cy="3788325"/>
+            <wp:effectExtent l="0" t="0" r="0" b="3175"/>
+            <wp:docPr id="1648914064" name="Picture 1" descr="A screenshot of a computer&#10;&#10;Description automatically generated"/>
             <wp:cNvGraphicFramePr>
               <a:graphicFrameLocks xmlns:a="http://schemas.openxmlformats.org/drawingml/2006/main" noChangeAspect="1"/>
             </wp:cNvGraphicFramePr>
@@ -645,7 +693,7 @@
               <a:graphicData uri="http://schemas.openxmlformats.org/drawingml/2006/picture">
                 <pic:pic xmlns:pic="http://schemas.openxmlformats.org/drawingml/2006/picture">
                   <pic:nvPicPr>
-                    <pic:cNvPr id="1716837526" name="Picture 1" descr="A screenshot of a computer program&#10;&#10;Description automatically generated"/>
+                    <pic:cNvPr id="1648914064" name="Picture 1" descr="A screenshot of a computer&#10;&#10;Description automatically generated"/>
                     <pic:cNvPicPr/>
                   </pic:nvPicPr>
                   <pic:blipFill>
@@ -657,7 +705,7 @@
                   <pic:spPr>
                     <a:xfrm>
                       <a:off x="0" y="0"/>
-                      <a:ext cx="3098884" cy="3470499"/>
+                      <a:ext cx="3141690" cy="3797954"/>
                     </a:xfrm>
                     <a:prstGeom prst="rect">
                       <a:avLst/>
@@ -711,6 +759,7 @@
     <w:p>
       <w:pPr>
         <w:pStyle w:val="ListParagraph"/>
+        <w:ind w:firstLine="720"/>
         <w:rPr>
           <w:iCs/>
           <w:sz w:val="28"/>
@@ -787,6 +836,14 @@
           <w:sz w:val="28"/>
           <w:szCs w:val="28"/>
         </w:rPr>
+        <w:t xml:space="preserve">their own </w:t>
+      </w:r>
+      <w:r>
+        <w:rPr>
+          <w:iCs/>
+          <w:sz w:val="28"/>
+          <w:szCs w:val="28"/>
+        </w:rPr>
         <w:t xml:space="preserve">respective finite state machines. </w:t>
       </w:r>
       <w:r>
@@ -795,7 +852,65 @@
           <w:sz w:val="28"/>
           <w:szCs w:val="28"/>
         </w:rPr>
-        <w:t xml:space="preserve">The symbol set is composed of possible categorizations of source code characters: </w:t>
+        <w:t xml:space="preserve">The </w:t>
+      </w:r>
+      <w:proofErr w:type="spellStart"/>
+      <w:r>
+        <w:rPr>
+          <w:iCs/>
+          <w:sz w:val="28"/>
+          <w:szCs w:val="28"/>
+        </w:rPr>
+        <w:t>lexer</w:t>
+      </w:r>
+      <w:proofErr w:type="spellEnd"/>
+      <w:r>
+        <w:rPr>
+          <w:iCs/>
+          <w:sz w:val="28"/>
+          <w:szCs w:val="28"/>
+        </w:rPr>
+        <w:t xml:space="preserve"> handles control flow among these FSMs and detects the other, enumerable token types using basic logic. </w:t>
+      </w:r>
+      <w:r>
+        <w:rPr>
+          <w:iCs/>
+          <w:sz w:val="28"/>
+          <w:szCs w:val="28"/>
+        </w:rPr>
+        <w:t>The symbol set</w:t>
+      </w:r>
+      <w:r>
+        <w:rPr>
+          <w:iCs/>
+          <w:sz w:val="28"/>
+          <w:szCs w:val="28"/>
+        </w:rPr>
+        <w:t xml:space="preserve"> for the FSMs</w:t>
+      </w:r>
+      <w:r>
+        <w:rPr>
+          <w:iCs/>
+          <w:sz w:val="28"/>
+          <w:szCs w:val="28"/>
+        </w:rPr>
+        <w:t xml:space="preserve"> </w:t>
+      </w:r>
+      <w:r>
+        <w:rPr>
+          <w:iCs/>
+          <w:sz w:val="28"/>
+          <w:szCs w:val="28"/>
+        </w:rPr>
+        <w:t>is</w:t>
+      </w:r>
+      <w:r>
+        <w:rPr>
+          <w:iCs/>
+          <w:sz w:val="28"/>
+          <w:szCs w:val="28"/>
+        </w:rPr>
+        <w:t xml:space="preserve"> composed of possible categorizations of source code characters: </w:t>
       </w:r>
       <w:r>
         <w:rPr>
@@ -807,6 +922,38 @@
       </w:r>
       <w:r>
         <w:rPr>
+          <w:i/>
+          <w:sz w:val="28"/>
+          <w:szCs w:val="28"/>
+        </w:rPr>
+        <w:t xml:space="preserve"> </w:t>
+      </w:r>
+      <w:r>
+        <w:rPr>
+          <w:iCs/>
+          <w:sz w:val="28"/>
+          <w:szCs w:val="28"/>
+        </w:rPr>
+        <w:t>(</w:t>
+      </w:r>
+      <w:r>
+        <w:rPr>
+          <w:i/>
+          <w:sz w:val="28"/>
+          <w:szCs w:val="28"/>
+        </w:rPr>
+        <w:t>l</w:t>
+      </w:r>
+      <w:r>
+        <w:rPr>
+          <w:iCs/>
+          <w:sz w:val="28"/>
+          <w:szCs w:val="28"/>
+        </w:rPr>
+        <w:t>)</w:t>
+      </w:r>
+      <w:r>
+        <w:rPr>
           <w:iCs/>
           <w:sz w:val="28"/>
           <w:szCs w:val="28"/>
@@ -819,11 +966,11 @@
           <w:sz w:val="28"/>
           <w:szCs w:val="28"/>
         </w:rPr>
-        <w:t>Digit,</w:t>
-      </w:r>
-      <w:r>
-        <w:rPr>
-          <w:iCs/>
+        <w:t>Digit</w:t>
+      </w:r>
+      <w:r>
+        <w:rPr>
+          <w:i/>
           <w:sz w:val="28"/>
           <w:szCs w:val="28"/>
         </w:rPr>
@@ -831,11 +978,91 @@
       </w:r>
       <w:r>
         <w:rPr>
-          <w:i/>
-          <w:sz w:val="28"/>
-          <w:szCs w:val="28"/>
-        </w:rPr>
-        <w:t>Period,</w:t>
+          <w:iCs/>
+          <w:sz w:val="28"/>
+          <w:szCs w:val="28"/>
+        </w:rPr>
+        <w:t>(</w:t>
+      </w:r>
+      <w:r>
+        <w:rPr>
+          <w:i/>
+          <w:sz w:val="28"/>
+          <w:szCs w:val="28"/>
+        </w:rPr>
+        <w:t>d</w:t>
+      </w:r>
+      <w:r>
+        <w:rPr>
+          <w:iCs/>
+          <w:sz w:val="28"/>
+          <w:szCs w:val="28"/>
+        </w:rPr>
+        <w:t>)</w:t>
+      </w:r>
+      <w:r>
+        <w:rPr>
+          <w:i/>
+          <w:sz w:val="28"/>
+          <w:szCs w:val="28"/>
+        </w:rPr>
+        <w:t>,</w:t>
+      </w:r>
+      <w:r>
+        <w:rPr>
+          <w:iCs/>
+          <w:sz w:val="28"/>
+          <w:szCs w:val="28"/>
+        </w:rPr>
+        <w:t xml:space="preserve"> </w:t>
+      </w:r>
+      <w:r>
+        <w:rPr>
+          <w:i/>
+          <w:sz w:val="28"/>
+          <w:szCs w:val="28"/>
+        </w:rPr>
+        <w:t>Period</w:t>
+      </w:r>
+      <w:r>
+        <w:rPr>
+          <w:i/>
+          <w:sz w:val="28"/>
+          <w:szCs w:val="28"/>
+        </w:rPr>
+        <w:t xml:space="preserve"> </w:t>
+      </w:r>
+      <w:r>
+        <w:rPr>
+          <w:iCs/>
+          <w:sz w:val="28"/>
+          <w:szCs w:val="28"/>
+        </w:rPr>
+        <w:t>(</w:t>
+      </w:r>
+      <w:r>
+        <w:rPr>
+          <w:i/>
+          <w:sz w:val="28"/>
+          <w:szCs w:val="28"/>
+        </w:rPr>
+        <w:t>p</w:t>
+      </w:r>
+      <w:r>
+        <w:rPr>
+          <w:iCs/>
+          <w:sz w:val="28"/>
+          <w:szCs w:val="28"/>
+        </w:rPr>
+        <w:t>)</w:t>
+      </w:r>
+      <w:r>
+        <w:rPr>
+          <w:i/>
+          <w:sz w:val="28"/>
+          <w:szCs w:val="28"/>
+        </w:rPr>
+        <w:t>,</w:t>
       </w:r>
       <w:r>
         <w:rPr>
@@ -855,19 +1082,607 @@
       </w:r>
       <w:r>
         <w:rPr>
+          <w:i/>
+          <w:sz w:val="28"/>
+          <w:szCs w:val="28"/>
+        </w:rPr>
+        <w:t xml:space="preserve"> </w:t>
+      </w:r>
+      <w:r>
+        <w:rPr>
+          <w:iCs/>
+          <w:sz w:val="28"/>
+          <w:szCs w:val="28"/>
+        </w:rPr>
+        <w:t>(</w:t>
+      </w:r>
+      <w:r>
+        <w:rPr>
+          <w:i/>
+          <w:sz w:val="28"/>
+          <w:szCs w:val="28"/>
+        </w:rPr>
+        <w:t>s</w:t>
+      </w:r>
+      <w:r>
+        <w:rPr>
+          <w:iCs/>
+          <w:sz w:val="28"/>
+          <w:szCs w:val="28"/>
+        </w:rPr>
+        <w:t>)</w:t>
+      </w:r>
+      <w:r>
+        <w:rPr>
           <w:iCs/>
           <w:sz w:val="28"/>
           <w:szCs w:val="28"/>
         </w:rPr>
         <w:t>.</w:t>
       </w:r>
-      <w:r>
-        <w:rPr>
-          <w:iCs/>
-          <w:sz w:val="28"/>
-          <w:szCs w:val="28"/>
-        </w:rPr>
-        <w:t xml:space="preserve"> When a finite state machine receives one of these symbols, its next state is looked up from its transition table, a 2</w:t>
+    </w:p>
+    <w:p>
+      <w:pPr>
+        <w:pStyle w:val="ListParagraph"/>
+        <w:ind w:firstLine="720"/>
+        <w:rPr>
+          <w:iCs/>
+          <w:sz w:val="28"/>
+          <w:szCs w:val="28"/>
+        </w:rPr>
+      </w:pPr>
+      <w:r>
+        <w:rPr>
+          <w:iCs/>
+          <w:sz w:val="28"/>
+          <w:szCs w:val="28"/>
+        </w:rPr>
+        <w:t>The regular expressions (REs) for these token types are as follows:</w:t>
+      </w:r>
+    </w:p>
+    <w:p>
+      <w:pPr>
+        <w:pStyle w:val="ListParagraph"/>
+        <w:ind w:firstLine="720"/>
+        <w:rPr>
+          <w:i/>
+          <w:sz w:val="28"/>
+          <w:szCs w:val="28"/>
+        </w:rPr>
+      </w:pPr>
+      <w:r>
+        <w:rPr>
+          <w:iCs/>
+          <w:sz w:val="28"/>
+          <w:szCs w:val="28"/>
+        </w:rPr>
+        <w:tab/>
+        <w:t xml:space="preserve">Identifier: </w:t>
+      </w:r>
+      <w:r>
+        <w:rPr>
+          <w:i/>
+          <w:sz w:val="28"/>
+          <w:szCs w:val="28"/>
+        </w:rPr>
+        <w:t>(l(</w:t>
+      </w:r>
+      <w:proofErr w:type="spellStart"/>
+      <w:r>
+        <w:rPr>
+          <w:i/>
+          <w:sz w:val="28"/>
+          <w:szCs w:val="28"/>
+        </w:rPr>
+        <w:t>l|</w:t>
+      </w:r>
+      <w:proofErr w:type="gramStart"/>
+      <w:r>
+        <w:rPr>
+          <w:i/>
+          <w:sz w:val="28"/>
+          <w:szCs w:val="28"/>
+        </w:rPr>
+        <w:t>d</w:t>
+      </w:r>
+      <w:proofErr w:type="spellEnd"/>
+      <w:r>
+        <w:rPr>
+          <w:i/>
+          <w:sz w:val="28"/>
+          <w:szCs w:val="28"/>
+        </w:rPr>
+        <w:t>)*</w:t>
+      </w:r>
+      <w:proofErr w:type="gramEnd"/>
+      <w:r>
+        <w:rPr>
+          <w:i/>
+          <w:sz w:val="28"/>
+          <w:szCs w:val="28"/>
+        </w:rPr>
+        <w:t>l)|l</w:t>
+      </w:r>
+    </w:p>
+    <w:p>
+      <w:pPr>
+        <w:pStyle w:val="ListParagraph"/>
+        <w:ind w:firstLine="720"/>
+        <w:rPr>
+          <w:i/>
+          <w:sz w:val="28"/>
+          <w:szCs w:val="28"/>
+        </w:rPr>
+      </w:pPr>
+      <w:r>
+        <w:rPr>
+          <w:i/>
+          <w:sz w:val="28"/>
+          <w:szCs w:val="28"/>
+        </w:rPr>
+        <w:tab/>
+      </w:r>
+      <w:r>
+        <w:rPr>
+          <w:iCs/>
+          <w:sz w:val="28"/>
+          <w:szCs w:val="28"/>
+        </w:rPr>
+        <w:t xml:space="preserve">Real: </w:t>
+      </w:r>
+      <w:proofErr w:type="spellStart"/>
+      <w:r>
+        <w:rPr>
+          <w:i/>
+          <w:sz w:val="28"/>
+          <w:szCs w:val="28"/>
+        </w:rPr>
+        <w:t>d+</w:t>
+      </w:r>
+      <w:r>
+        <w:rPr>
+          <w:i/>
+          <w:sz w:val="28"/>
+          <w:szCs w:val="28"/>
+        </w:rPr>
+        <w:t>pd</w:t>
+      </w:r>
+      <w:proofErr w:type="spellEnd"/>
+      <w:r>
+        <w:rPr>
+          <w:i/>
+          <w:sz w:val="28"/>
+          <w:szCs w:val="28"/>
+        </w:rPr>
+        <w:t>+</w:t>
+      </w:r>
+    </w:p>
+    <w:p>
+      <w:pPr>
+        <w:pStyle w:val="ListParagraph"/>
+        <w:ind w:firstLine="720"/>
+        <w:rPr>
+          <w:i/>
+          <w:sz w:val="28"/>
+          <w:szCs w:val="28"/>
+        </w:rPr>
+      </w:pPr>
+      <w:r>
+        <w:rPr>
+          <w:i/>
+          <w:sz w:val="28"/>
+          <w:szCs w:val="28"/>
+        </w:rPr>
+        <w:tab/>
+      </w:r>
+      <w:r>
+        <w:rPr>
+          <w:iCs/>
+          <w:sz w:val="28"/>
+          <w:szCs w:val="28"/>
+        </w:rPr>
+        <w:t xml:space="preserve">Integer: </w:t>
+      </w:r>
+      <w:r>
+        <w:rPr>
+          <w:i/>
+          <w:sz w:val="28"/>
+          <w:szCs w:val="28"/>
+        </w:rPr>
+        <w:t>d+</w:t>
+      </w:r>
+    </w:p>
+    <w:p>
+      <w:pPr>
+        <w:pStyle w:val="ListParagraph"/>
+        <w:ind w:firstLine="720"/>
+        <w:rPr>
+          <w:iCs/>
+          <w:sz w:val="28"/>
+          <w:szCs w:val="28"/>
+        </w:rPr>
+      </w:pPr>
+      <w:r>
+        <w:rPr>
+          <w:iCs/>
+          <w:sz w:val="28"/>
+          <w:szCs w:val="28"/>
+        </w:rPr>
+        <w:t xml:space="preserve">The nondeterministic finite state machines (NFSMs) </w:t>
+      </w:r>
+      <w:r>
+        <w:rPr>
+          <w:iCs/>
+          <w:sz w:val="28"/>
+          <w:szCs w:val="28"/>
+        </w:rPr>
+        <w:t>for</w:t>
+      </w:r>
+      <w:r>
+        <w:rPr>
+          <w:iCs/>
+          <w:sz w:val="28"/>
+          <w:szCs w:val="28"/>
+        </w:rPr>
+        <w:t xml:space="preserve"> these token types are as follows:</w:t>
+      </w:r>
+    </w:p>
+    <w:p>
+      <w:pPr>
+        <w:pStyle w:val="ListParagraph"/>
+        <w:ind w:firstLine="720"/>
+        <w:rPr>
+          <w:iCs/>
+          <w:sz w:val="28"/>
+          <w:szCs w:val="28"/>
+        </w:rPr>
+      </w:pPr>
+      <w:r>
+        <w:rPr>
+          <w:iCs/>
+          <w:sz w:val="28"/>
+          <w:szCs w:val="28"/>
+        </w:rPr>
+        <w:tab/>
+      </w:r>
+      <w:r>
+        <w:rPr>
+          <w:iCs/>
+          <w:sz w:val="28"/>
+          <w:szCs w:val="28"/>
+        </w:rPr>
+        <w:t>Identifier:</w:t>
+      </w:r>
+    </w:p>
+    <w:p>
+      <w:pPr>
+        <w:pStyle w:val="ListParagraph"/>
+        <w:ind w:firstLine="720"/>
+        <w:rPr>
+          <w:iCs/>
+          <w:sz w:val="28"/>
+          <w:szCs w:val="28"/>
+        </w:rPr>
+      </w:pPr>
+      <w:r>
+        <w:rPr>
+          <w:iCs/>
+          <w:sz w:val="28"/>
+          <w:szCs w:val="28"/>
+        </w:rPr>
+        <w:lastRenderedPageBreak/>
+        <w:tab/>
+      </w:r>
+      <w:r>
+        <w:rPr>
+          <w:iCs/>
+          <w:sz w:val="28"/>
+          <w:szCs w:val="28"/>
+        </w:rPr>
+        <w:drawing>
+          <wp:inline distT="0" distB="0" distL="0" distR="0" wp14:anchorId="2C84322D" wp14:editId="37B96365">
+            <wp:extent cx="3829050" cy="1607403"/>
+            <wp:effectExtent l="0" t="0" r="0" b="0"/>
+            <wp:docPr id="1679628462" name="Picture 1" descr="A diagram of a complex curve&#10;&#10;Description automatically generated"/>
+            <wp:cNvGraphicFramePr>
+              <a:graphicFrameLocks xmlns:a="http://schemas.openxmlformats.org/drawingml/2006/main" noChangeAspect="1"/>
+            </wp:cNvGraphicFramePr>
+            <a:graphic xmlns:a="http://schemas.openxmlformats.org/drawingml/2006/main">
+              <a:graphicData uri="http://schemas.openxmlformats.org/drawingml/2006/picture">
+                <pic:pic xmlns:pic="http://schemas.openxmlformats.org/drawingml/2006/picture">
+                  <pic:nvPicPr>
+                    <pic:cNvPr id="1679628462" name="Picture 1" descr="A diagram of a complex curve&#10;&#10;Description automatically generated"/>
+                    <pic:cNvPicPr/>
+                  </pic:nvPicPr>
+                  <pic:blipFill>
+                    <a:blip r:embed="rId10"/>
+                    <a:stretch>
+                      <a:fillRect/>
+                    </a:stretch>
+                  </pic:blipFill>
+                  <pic:spPr>
+                    <a:xfrm>
+                      <a:off x="0" y="0"/>
+                      <a:ext cx="3849561" cy="1616013"/>
+                    </a:xfrm>
+                    <a:prstGeom prst="rect">
+                      <a:avLst/>
+                    </a:prstGeom>
+                  </pic:spPr>
+                </pic:pic>
+              </a:graphicData>
+            </a:graphic>
+          </wp:inline>
+        </w:drawing>
+      </w:r>
+    </w:p>
+    <w:p>
+      <w:pPr>
+        <w:pStyle w:val="ListParagraph"/>
+        <w:ind w:firstLine="720"/>
+        <w:rPr>
+          <w:iCs/>
+          <w:sz w:val="28"/>
+          <w:szCs w:val="28"/>
+        </w:rPr>
+      </w:pPr>
+      <w:r>
+        <w:rPr>
+          <w:iCs/>
+          <w:sz w:val="28"/>
+          <w:szCs w:val="28"/>
+        </w:rPr>
+        <w:tab/>
+        <w:t>Real:</w:t>
+      </w:r>
+    </w:p>
+    <w:p>
+      <w:pPr>
+        <w:pStyle w:val="ListParagraph"/>
+        <w:ind w:firstLine="720"/>
+        <w:rPr>
+          <w:iCs/>
+          <w:sz w:val="28"/>
+          <w:szCs w:val="28"/>
+        </w:rPr>
+      </w:pPr>
+      <w:r>
+        <w:rPr>
+          <w:iCs/>
+          <w:sz w:val="28"/>
+          <w:szCs w:val="28"/>
+        </w:rPr>
+        <w:tab/>
+      </w:r>
+      <w:r>
+        <w:rPr>
+          <w:iCs/>
+          <w:sz w:val="28"/>
+          <w:szCs w:val="28"/>
+        </w:rPr>
+        <w:drawing>
+          <wp:inline distT="0" distB="0" distL="0" distR="0" wp14:anchorId="12CD70E4" wp14:editId="5DC97344">
+            <wp:extent cx="2676477" cy="1247775"/>
+            <wp:effectExtent l="0" t="0" r="0" b="0"/>
+            <wp:docPr id="464766492" name="Picture 1" descr="A diagram of a mathematical equation&#10;&#10;Description automatically generated"/>
+            <wp:cNvGraphicFramePr>
+              <a:graphicFrameLocks xmlns:a="http://schemas.openxmlformats.org/drawingml/2006/main" noChangeAspect="1"/>
+            </wp:cNvGraphicFramePr>
+            <a:graphic xmlns:a="http://schemas.openxmlformats.org/drawingml/2006/main">
+              <a:graphicData uri="http://schemas.openxmlformats.org/drawingml/2006/picture">
+                <pic:pic xmlns:pic="http://schemas.openxmlformats.org/drawingml/2006/picture">
+                  <pic:nvPicPr>
+                    <pic:cNvPr id="464766492" name="Picture 1" descr="A diagram of a mathematical equation&#10;&#10;Description automatically generated"/>
+                    <pic:cNvPicPr/>
+                  </pic:nvPicPr>
+                  <pic:blipFill>
+                    <a:blip r:embed="rId11"/>
+                    <a:stretch>
+                      <a:fillRect/>
+                    </a:stretch>
+                  </pic:blipFill>
+                  <pic:spPr>
+                    <a:xfrm>
+                      <a:off x="0" y="0"/>
+                      <a:ext cx="2682935" cy="1250786"/>
+                    </a:xfrm>
+                    <a:prstGeom prst="rect">
+                      <a:avLst/>
+                    </a:prstGeom>
+                  </pic:spPr>
+                </pic:pic>
+              </a:graphicData>
+            </a:graphic>
+          </wp:inline>
+        </w:drawing>
+      </w:r>
+    </w:p>
+    <w:p>
+      <w:pPr>
+        <w:pStyle w:val="ListParagraph"/>
+        <w:ind w:firstLine="720"/>
+        <w:rPr>
+          <w:iCs/>
+          <w:sz w:val="28"/>
+          <w:szCs w:val="28"/>
+        </w:rPr>
+      </w:pPr>
+      <w:r>
+        <w:rPr>
+          <w:iCs/>
+          <w:sz w:val="28"/>
+          <w:szCs w:val="28"/>
+        </w:rPr>
+        <w:tab/>
+        <w:t>Integer:</w:t>
+      </w:r>
+    </w:p>
+    <w:p>
+      <w:pPr>
+        <w:pStyle w:val="ListParagraph"/>
+        <w:ind w:firstLine="720"/>
+        <w:rPr>
+          <w:iCs/>
+          <w:sz w:val="28"/>
+          <w:szCs w:val="28"/>
+        </w:rPr>
+      </w:pPr>
+      <w:r>
+        <w:rPr>
+          <w:iCs/>
+          <w:sz w:val="28"/>
+          <w:szCs w:val="28"/>
+        </w:rPr>
+        <w:tab/>
+      </w:r>
+      <w:r>
+        <w:rPr>
+          <w:iCs/>
+          <w:sz w:val="28"/>
+          <w:szCs w:val="28"/>
+        </w:rPr>
+        <w:drawing>
+          <wp:inline distT="0" distB="0" distL="0" distR="0" wp14:anchorId="21459988" wp14:editId="286E0979">
+            <wp:extent cx="1172824" cy="1057275"/>
+            <wp:effectExtent l="0" t="0" r="8890" b="0"/>
+            <wp:docPr id="762773288" name="Picture 1" descr="A diagram of a circle with arrows and a circle&#10;&#10;Description automatically generated"/>
+            <wp:cNvGraphicFramePr>
+              <a:graphicFrameLocks xmlns:a="http://schemas.openxmlformats.org/drawingml/2006/main" noChangeAspect="1"/>
+            </wp:cNvGraphicFramePr>
+            <a:graphic xmlns:a="http://schemas.openxmlformats.org/drawingml/2006/main">
+              <a:graphicData uri="http://schemas.openxmlformats.org/drawingml/2006/picture">
+                <pic:pic xmlns:pic="http://schemas.openxmlformats.org/drawingml/2006/picture">
+                  <pic:nvPicPr>
+                    <pic:cNvPr id="762773288" name="Picture 1" descr="A diagram of a circle with arrows and a circle&#10;&#10;Description automatically generated"/>
+                    <pic:cNvPicPr/>
+                  </pic:nvPicPr>
+                  <pic:blipFill>
+                    <a:blip r:embed="rId12"/>
+                    <a:stretch>
+                      <a:fillRect/>
+                    </a:stretch>
+                  </pic:blipFill>
+                  <pic:spPr>
+                    <a:xfrm>
+                      <a:off x="0" y="0"/>
+                      <a:ext cx="1178737" cy="1062606"/>
+                    </a:xfrm>
+                    <a:prstGeom prst="rect">
+                      <a:avLst/>
+                    </a:prstGeom>
+                  </pic:spPr>
+                </pic:pic>
+              </a:graphicData>
+            </a:graphic>
+          </wp:inline>
+        </w:drawing>
+      </w:r>
+    </w:p>
+    <w:p>
+      <w:pPr>
+        <w:pStyle w:val="ListParagraph"/>
+        <w:ind w:firstLine="720"/>
+        <w:rPr>
+          <w:iCs/>
+          <w:sz w:val="28"/>
+          <w:szCs w:val="28"/>
+        </w:rPr>
+      </w:pPr>
+      <w:r>
+        <w:rPr>
+          <w:iCs/>
+          <w:sz w:val="28"/>
+          <w:szCs w:val="28"/>
+        </w:rPr>
+        <w:t xml:space="preserve">The NFSM diagram for </w:t>
+      </w:r>
+      <w:r>
+        <w:rPr>
+          <w:i/>
+          <w:sz w:val="28"/>
+          <w:szCs w:val="28"/>
+        </w:rPr>
+        <w:t>Identifiers</w:t>
+      </w:r>
+      <w:r>
+        <w:rPr>
+          <w:iCs/>
+          <w:sz w:val="28"/>
+          <w:szCs w:val="28"/>
+        </w:rPr>
+        <w:t xml:space="preserve"> </w:t>
+      </w:r>
+      <w:r>
+        <w:rPr>
+          <w:iCs/>
+          <w:sz w:val="28"/>
+          <w:szCs w:val="28"/>
+        </w:rPr>
+        <w:t xml:space="preserve">happens </w:t>
+      </w:r>
+      <w:r>
+        <w:rPr>
+          <w:iCs/>
+          <w:sz w:val="28"/>
+          <w:szCs w:val="28"/>
+        </w:rPr>
+        <w:t xml:space="preserve">to </w:t>
+      </w:r>
+      <w:r>
+        <w:rPr>
+          <w:iCs/>
+          <w:sz w:val="28"/>
+          <w:szCs w:val="28"/>
+        </w:rPr>
+        <w:t xml:space="preserve">look </w:t>
+      </w:r>
+      <w:r>
+        <w:rPr>
+          <w:iCs/>
+          <w:sz w:val="28"/>
+          <w:szCs w:val="28"/>
+        </w:rPr>
+        <w:t>like</w:t>
+      </w:r>
+      <w:r>
+        <w:rPr>
+          <w:iCs/>
+          <w:sz w:val="28"/>
+          <w:szCs w:val="28"/>
+        </w:rPr>
+        <w:t xml:space="preserve"> a flying saucer. </w:t>
+      </w:r>
+      <w:r>
+        <w:rPr>
+          <w:iCs/>
+          <w:sz w:val="28"/>
+          <w:szCs w:val="28"/>
+        </w:rPr>
+        <w:t>In implementation as DFSMs, w</w:t>
+      </w:r>
+      <w:r>
+        <w:rPr>
+          <w:iCs/>
+          <w:sz w:val="28"/>
+          <w:szCs w:val="28"/>
+        </w:rPr>
+        <w:t xml:space="preserve">hen a finite state machine receives one of these symbols, its next state is looked up from its transition table, </w:t>
+      </w:r>
+      <w:r>
+        <w:rPr>
+          <w:iCs/>
+          <w:sz w:val="28"/>
+          <w:szCs w:val="28"/>
+        </w:rPr>
+        <w:t xml:space="preserve">stored as </w:t>
+      </w:r>
+      <w:r>
+        <w:rPr>
+          <w:iCs/>
+          <w:sz w:val="28"/>
+          <w:szCs w:val="28"/>
+        </w:rPr>
+        <w:t>a 2</w:t>
       </w:r>
       <w:r>
         <w:rPr>
@@ -908,7 +1723,23 @@
           <w:sz w:val="28"/>
           <w:szCs w:val="28"/>
         </w:rPr>
-        <w:t xml:space="preserve"> row is reserved as an “unrecoverable” state that is reached when an expected symbol is received at an unexpected time. When this occurs, or an unexpected symbol is received that results in undefined behavior, the finite state machine </w:t>
+        <w:t xml:space="preserve"> row is reserved as an “unrecoverable” state that is reached when an expected symbol is received at an unexpected time. When this occurs, or an unexpected symbol is received that results in undefined behavior, the </w:t>
+      </w:r>
+      <w:r>
+        <w:rPr>
+          <w:iCs/>
+          <w:sz w:val="28"/>
+          <w:szCs w:val="28"/>
+        </w:rPr>
+        <w:t>FSM</w:t>
+      </w:r>
+      <w:r>
+        <w:rPr>
+          <w:iCs/>
+          <w:sz w:val="28"/>
+          <w:szCs w:val="28"/>
+        </w:rPr>
+        <w:t xml:space="preserve"> </w:t>
       </w:r>
       <w:r>
         <w:rPr>
@@ -1038,13 +1869,23 @@
         </w:rPr>
         <w:t>Identifiers, reals, and integers are limited to 500 characters.</w:t>
       </w:r>
-      <w:r>
-        <w:rPr>
-          <w:iCs/>
-          <w:sz w:val="28"/>
-          <w:szCs w:val="28"/>
-        </w:rPr>
-        <w:t xml:space="preserve"> This limit is arbitrary and is placed simply to prevent any possibility of infinite loops</w:t>
+    </w:p>
+    <w:p>
+      <w:pPr>
+        <w:ind w:left="720"/>
+        <w:rPr>
+          <w:iCs/>
+          <w:sz w:val="28"/>
+          <w:szCs w:val="28"/>
+        </w:rPr>
+      </w:pPr>
+      <w:r>
+        <w:rPr>
+          <w:iCs/>
+          <w:sz w:val="28"/>
+          <w:szCs w:val="28"/>
+        </w:rPr>
+        <w:t>This limit is arbitrary and is placed simply to prevent any possibility of infinite loops</w:t>
       </w:r>
       <w:r>
         <w:rPr>
@@ -1115,8 +1956,8 @@
       </w:r>
     </w:p>
     <w:sectPr>
-      <w:footerReference w:type="even" r:id="rId10"/>
-      <w:footerReference w:type="default" r:id="rId11"/>
+      <w:footerReference w:type="even" r:id="rId13"/>
+      <w:footerReference w:type="default" r:id="rId14"/>
       <w:pgSz w:w="12240" w:h="15840"/>
       <w:pgMar w:top="1440" w:right="1800" w:bottom="1440" w:left="1800" w:header="720" w:footer="720" w:gutter="0"/>
       <w:cols w:space="720"/>
@@ -1836,6 +2677,33 @@
       <w:contextualSpacing/>
     </w:pPr>
   </w:style>
+  <w:style w:type="paragraph" w:styleId="Header">
+    <w:name w:val="header"/>
+    <w:basedOn w:val="Normal"/>
+    <w:link w:val="HeaderChar"/>
+    <w:uiPriority w:val="99"/>
+    <w:unhideWhenUsed/>
+    <w:rsid w:val="00BA268B"/>
+    <w:pPr>
+      <w:tabs>
+        <w:tab w:val="center" w:pos="4680"/>
+        <w:tab w:val="right" w:pos="9360"/>
+      </w:tabs>
+    </w:pPr>
+  </w:style>
+  <w:style w:type="character" w:customStyle="1" w:styleId="HeaderChar">
+    <w:name w:val="Header Char"/>
+    <w:basedOn w:val="DefaultParagraphFont"/>
+    <w:link w:val="Header"/>
+    <w:uiPriority w:val="99"/>
+    <w:rsid w:val="00BA268B"/>
+    <w:rPr>
+      <w:rFonts w:ascii="Times New Roman" w:eastAsia="Batang" w:hAnsi="Times New Roman" w:cs="Times New Roman"/>
+      <w:sz w:val="20"/>
+      <w:szCs w:val="20"/>
+      <w:lang w:eastAsia="en-US"/>
+    </w:rPr>
+  </w:style>
 </w:styles>
 </file>
 

</xml_diff>

<commit_message>
Add link to repo in documentation
</commit_message>
<xml_diff>
--- a/doc/lexer-documentation.docx
+++ b/doc/lexer-documentation.docx
@@ -318,6 +318,7 @@
       <w:r>
         <w:rPr>
           <w:iCs/>
+          <w:noProof/>
           <w:sz w:val="28"/>
           <w:szCs w:val="28"/>
         </w:rPr>
@@ -457,6 +458,7 @@
       <w:r>
         <w:rPr>
           <w:iCs/>
+          <w:noProof/>
           <w:sz w:val="28"/>
           <w:szCs w:val="28"/>
         </w:rPr>
@@ -678,6 +680,7 @@
       <w:r>
         <w:rPr>
           <w:iCs/>
+          <w:noProof/>
           <w:sz w:val="28"/>
           <w:szCs w:val="28"/>
         </w:rPr>
@@ -758,6 +761,53 @@
     </w:p>
     <w:p>
       <w:pPr>
+        <w:ind w:left="720" w:firstLine="720"/>
+        <w:rPr>
+          <w:bCs/>
+          <w:sz w:val="28"/>
+          <w:szCs w:val="28"/>
+        </w:rPr>
+      </w:pPr>
+      <w:r>
+        <w:rPr>
+          <w:bCs/>
+          <w:sz w:val="28"/>
+          <w:szCs w:val="28"/>
+        </w:rPr>
+        <w:t xml:space="preserve">The source code can be found at </w:t>
+      </w:r>
+      <w:hyperlink r:id="rId10" w:history="1">
+        <w:r>
+          <w:rPr>
+            <w:rStyle w:val="Hyperlink"/>
+            <w:bCs/>
+            <w:sz w:val="28"/>
+            <w:szCs w:val="28"/>
+          </w:rPr>
+          <w:t>https://github.co</w:t>
+        </w:r>
+        <w:r>
+          <w:rPr>
+            <w:rStyle w:val="Hyperlink"/>
+            <w:bCs/>
+            <w:sz w:val="28"/>
+            <w:szCs w:val="28"/>
+          </w:rPr>
+          <w:t>m</w:t>
+        </w:r>
+        <w:r>
+          <w:rPr>
+            <w:rStyle w:val="Hyperlink"/>
+            <w:bCs/>
+            <w:sz w:val="28"/>
+            <w:szCs w:val="28"/>
+          </w:rPr>
+          <w:t>/jiink/peanut-compiler/blob/main/src/lexer/lexer.go</w:t>
+        </w:r>
+      </w:hyperlink>
+    </w:p>
+    <w:p>
+      <w:pPr>
         <w:pStyle w:val="ListParagraph"/>
         <w:ind w:firstLine="720"/>
         <w:rPr>
@@ -1376,6 +1426,7 @@
       <w:r>
         <w:rPr>
           <w:iCs/>
+          <w:noProof/>
           <w:sz w:val="28"/>
           <w:szCs w:val="28"/>
         </w:rPr>
@@ -1395,7 +1446,7 @@
                     <pic:cNvPicPr/>
                   </pic:nvPicPr>
                   <pic:blipFill>
-                    <a:blip r:embed="rId10"/>
+                    <a:blip r:embed="rId11"/>
                     <a:stretch>
                       <a:fillRect/>
                     </a:stretch>
@@ -1457,6 +1508,7 @@
       <w:r>
         <w:rPr>
           <w:iCs/>
+          <w:noProof/>
           <w:sz w:val="28"/>
           <w:szCs w:val="28"/>
         </w:rPr>
@@ -1476,7 +1528,7 @@
                     <pic:cNvPicPr/>
                   </pic:nvPicPr>
                   <pic:blipFill>
-                    <a:blip r:embed="rId11"/>
+                    <a:blip r:embed="rId12"/>
                     <a:stretch>
                       <a:fillRect/>
                     </a:stretch>
@@ -1538,6 +1590,7 @@
       <w:r>
         <w:rPr>
           <w:iCs/>
+          <w:noProof/>
           <w:sz w:val="28"/>
           <w:szCs w:val="28"/>
         </w:rPr>
@@ -1557,7 +1610,7 @@
                     <pic:cNvPicPr/>
                   </pic:nvPicPr>
                   <pic:blipFill>
-                    <a:blip r:embed="rId12"/>
+                    <a:blip r:embed="rId13"/>
                     <a:stretch>
                       <a:fillRect/>
                     </a:stretch>
@@ -1956,8 +2009,8 @@
       </w:r>
     </w:p>
     <w:sectPr>
-      <w:footerReference w:type="even" r:id="rId13"/>
-      <w:footerReference w:type="default" r:id="rId14"/>
+      <w:footerReference w:type="even" r:id="rId14"/>
+      <w:footerReference w:type="default" r:id="rId15"/>
       <w:pgSz w:w="12240" w:h="15840"/>
       <w:pgMar w:top="1440" w:right="1800" w:bottom="1440" w:left="1800" w:header="720" w:footer="720" w:gutter="0"/>
       <w:cols w:space="720"/>
@@ -2122,7 +2175,7 @@
         <w:rFonts w:hint="default"/>
       </w:rPr>
     </w:lvl>
-    <w:lvl w:ilvl="1" w:tplc="04090019" w:tentative="1">
+    <w:lvl w:ilvl="1" w:tplc="04090019">
       <w:start w:val="1"/>
       <w:numFmt w:val="lowerLetter"/>
       <w:lvlText w:val="%2."/>
@@ -2704,6 +2757,41 @@
       <w:lang w:eastAsia="en-US"/>
     </w:rPr>
   </w:style>
+  <w:style w:type="character" w:styleId="Hyperlink">
+    <w:name w:val="Hyperlink"/>
+    <w:basedOn w:val="DefaultParagraphFont"/>
+    <w:uiPriority w:val="99"/>
+    <w:unhideWhenUsed/>
+    <w:rsid w:val="0009385C"/>
+    <w:rPr>
+      <w:color w:val="0000FF" w:themeColor="hyperlink"/>
+      <w:u w:val="single"/>
+    </w:rPr>
+  </w:style>
+  <w:style w:type="character" w:styleId="UnresolvedMention">
+    <w:name w:val="Unresolved Mention"/>
+    <w:basedOn w:val="DefaultParagraphFont"/>
+    <w:uiPriority w:val="99"/>
+    <w:semiHidden/>
+    <w:unhideWhenUsed/>
+    <w:rsid w:val="0009385C"/>
+    <w:rPr>
+      <w:color w:val="605E5C"/>
+      <w:shd w:val="clear" w:color="auto" w:fill="E1DFDD"/>
+    </w:rPr>
+  </w:style>
+  <w:style w:type="character" w:styleId="FollowedHyperlink">
+    <w:name w:val="FollowedHyperlink"/>
+    <w:basedOn w:val="DefaultParagraphFont"/>
+    <w:uiPriority w:val="99"/>
+    <w:semiHidden/>
+    <w:unhideWhenUsed/>
+    <w:rsid w:val="0009385C"/>
+    <w:rPr>
+      <w:color w:val="800080" w:themeColor="followedHyperlink"/>
+      <w:u w:val="single"/>
+    </w:rPr>
+  </w:style>
 </w:styles>
 </file>
 

</xml_diff>